<commit_message>
changes of validator contract
</commit_message>
<xml_diff>
--- a/public/Certificado Laboral.docx
+++ b/public/Certificado Laboral.docx
@@ -216,7 +216,7 @@
         <w:rPr>
           <w:sz w:val="24"/>
         </w:rPr>
-        <w:t xml:space="preserve"> Milton Stiven Gonzalez Pinzon</w:t>
+        <w:t xml:space="preserve"> KELLYN JOHANNA DELGADO JAIMES</w:t>
       </w:r>
       <w:r>
         <w:rPr>
@@ -276,7 +276,7 @@
         <w:rPr>
           <w:sz w:val="24"/>
         </w:rPr>
-        <w:t>1013099140</w:t>
+        <w:t>1127586868</w:t>
       </w:r>
       <w:r>
         <w:rPr>
@@ -583,7 +583,7 @@
         <w:rPr>
           <w:sz w:val="24"/>
         </w:rPr>
-        <w:t>Director de Mantenimiento</w:t>
+        <w:t>ASISTENTE</w:t>
       </w:r>
       <w:r>
         <w:rPr>
@@ -601,7 +601,7 @@
         <w:rPr>
           <w:sz w:val="24"/>
         </w:rPr>
-        <w:t/>
+        <w:t>Mediante un contrato a Término Fijo.</w:t>
       </w:r>
       <w:r>
         <w:rPr>
@@ -614,13 +614,13 @@
         <w:rPr>
           <w:sz w:val="24"/>
         </w:rPr>
-        <w:t/>
-      </w:r>
-      <w:r>
-        <w:rPr>
-          <w:sz w:val="24"/>
-        </w:rPr>
-        <w:t xml:space="preserve"> </w:t>
+        <w:t>Desde el 2024-02-15 hasta el .</w:t>
+      </w:r>
+      <w:r>
+        <w:rPr>
+          <w:sz w:val="24"/>
+        </w:rPr>
+        <w:t xml:space="preserve"> devengando un salario de $ 123213.</w:t>
       </w:r>
     </w:p>
     <w:p>
@@ -780,7 +780,7 @@
         <w:rPr>
           <w:rFonts w:ascii="Arial MT" w:hAnsi="Arial MT"/>
         </w:rPr>
-        <w:t xml:space="preserve">  (09) días del mes de (febrero) de 2024</w:t>
+        <w:t xml:space="preserve">  (16) días del mes de (febrero) de 2024</w:t>
       </w:r>
       <w:r>
         <w:rPr>

</xml_diff>

<commit_message>
Changes in desing of word and pdf
</commit_message>
<xml_diff>
--- a/public/Certificado Laboral.docx
+++ b/public/Certificado Laboral.docx
@@ -5,7 +5,6 @@
     <w:p>
       <w:pPr>
         <w:spacing w:before="91" w:line="278" w:lineRule="auto"/>
-        <w:ind w:left="1010" w:right="1043"/>
         <w:jc w:val="center"/>
         <w:outlineLvl w:val="0"/>
         <w:rPr>
@@ -32,7 +31,6 @@
     <w:p>
       <w:pPr>
         <w:spacing w:line="319" w:lineRule="exact"/>
-        <w:ind w:left="1010" w:right="1030"/>
         <w:jc w:val="center"/>
         <w:rPr>
           <w:rFonts w:ascii="Arial" w:eastAsia="Times New Roman" w:hAnsi="Arial" w:cs="Arial"/>
@@ -73,7 +71,6 @@
     <w:p>
       <w:pPr>
         <w:spacing w:line="256" w:lineRule="auto"/>
-        <w:ind w:left="471" w:right="489"/>
         <w:jc w:val="center"/>
         <w:rPr>
           <w:rFonts w:ascii="Arial" w:eastAsia="Times New Roman" w:hAnsi="Arial" w:cs="Arial"/>
@@ -117,7 +114,6 @@
     <w:p>
       <w:pPr>
         <w:spacing w:before="1"/>
-        <w:ind w:left="1010" w:right="1026"/>
         <w:jc w:val="center"/>
         <w:rPr>
           <w:rFonts w:ascii="Arial" w:eastAsia="Times New Roman" w:hAnsi="Arial" w:cs="Arial"/>
@@ -164,7 +160,6 @@
     </w:p>
     <w:p>
       <w:pPr>
-        <w:ind w:left="100" w:right="116"/>
         <w:jc w:val="both"/>
         <w:rPr>
           <w:rFonts w:ascii="Arial" w:eastAsia="Times New Roman" w:hAnsi="Arial" w:cs="Arial"/>
@@ -191,27 +186,210 @@
           <w:lang w:eastAsia="es-ES"/>
         </w:rPr>
         <w:t>/la</w:t>
+      </w:r>
+      <w:r>
+        <w:rPr>
+          <w:rFonts w:ascii="Arial" w:eastAsia="Times New Roman" w:hAnsi="Arial" w:cs="Arial"/>
+          <w:sz w:val="24"/>
+          <w:szCs w:val="24"/>
+          <w:lang w:eastAsia="es-ES"/>
+        </w:rPr>
+        <w:t xml:space="preserve"> Señor</w:t>
+      </w:r>
+      <w:r>
+        <w:rPr>
+          <w:rFonts w:ascii="Arial" w:eastAsia="Times New Roman" w:hAnsi="Arial" w:cs="Arial"/>
+          <w:sz w:val="24"/>
+          <w:szCs w:val="24"/>
+          <w:lang w:eastAsia="es-ES"/>
+        </w:rPr>
+        <w:t>/a</w:t>
+      </w:r>
+      <w:r>
+        <w:rPr>
+          <w:rFonts w:ascii="Arial" w:eastAsia="Times New Roman" w:hAnsi="Arial" w:cs="Arial"/>
+          <w:sz w:val="24"/>
+          <w:szCs w:val="24"/>
+          <w:lang w:eastAsia="es-ES"/>
+        </w:rPr>
+        <w:t xml:space="preserve"> </w:t>
+      </w:r>
+      <w:r>
+        <w:rPr>
+          <w:sz w:val="24"/>
+        </w:rPr>
+        <w:t>daniel</w:t>
+      </w:r>
+      <w:r>
+        <w:rPr>
+          <w:rFonts w:ascii="Arial" w:eastAsia="Times New Roman" w:hAnsi="Arial" w:cs="Arial"/>
+          <w:b/>
+          <w:noProof/>
+          <w:sz w:val="24"/>
+          <w:szCs w:val="24"/>
+          <w:lang w:eastAsia="es-ES"/>
+        </w:rPr>
+        <w:t xml:space="preserve">, </w:t>
+      </w:r>
+      <w:r>
+        <w:rPr>
+          <w:rFonts w:ascii="Arial" w:eastAsia="Times New Roman" w:hAnsi="Arial" w:cs="Arial"/>
+          <w:sz w:val="24"/>
+          <w:szCs w:val="24"/>
+          <w:lang w:eastAsia="es-ES"/>
+        </w:rPr>
+        <w:t>identificado</w:t>
+      </w:r>
+      <w:r>
+        <w:rPr>
+          <w:rFonts w:ascii="Arial" w:eastAsia="Times New Roman" w:hAnsi="Arial" w:cs="Arial"/>
+          <w:sz w:val="24"/>
+          <w:szCs w:val="24"/>
+          <w:lang w:eastAsia="es-ES"/>
+        </w:rPr>
+        <w:t>/a</w:t>
+      </w:r>
+      <w:r>
+        <w:rPr>
+          <w:rFonts w:ascii="Arial" w:eastAsia="Times New Roman" w:hAnsi="Arial" w:cs="Arial"/>
+          <w:sz w:val="24"/>
+          <w:szCs w:val="24"/>
+          <w:lang w:eastAsia="es-ES"/>
+        </w:rPr>
+        <w:t xml:space="preserve"> con </w:t>
+      </w:r>
+      <w:r>
+        <w:rPr>
+          <w:sz w:val="24"/>
+        </w:rPr>
+        <w:t>Tarjeta de Identidad</w:t>
+      </w:r>
+      <w:r>
+        <w:rPr>
+          <w:rFonts w:ascii="Arial" w:eastAsia="Times New Roman" w:hAnsi="Arial" w:cs="Arial"/>
+          <w:sz w:val="24"/>
+          <w:szCs w:val="24"/>
+          <w:lang w:eastAsia="es-ES"/>
+        </w:rPr>
+        <w:t xml:space="preserve"> No.</w:t>
+      </w:r>
+      <w:r>
+        <w:rPr>
+          <w:rFonts w:ascii="Arial" w:eastAsia="Times New Roman" w:hAnsi="Arial" w:cs="Arial"/>
+          <w:b/>
+          <w:sz w:val="24"/>
+          <w:szCs w:val="24"/>
+          <w:lang w:eastAsia="es-ES"/>
+        </w:rPr>
+        <w:t xml:space="preserve"> </w:t>
+      </w:r>
+      <w:r>
+        <w:rPr>
+          <w:sz w:val="24"/>
+        </w:rPr>
+        <w:t>10.057.546.059</w:t>
+      </w:r>
+      <w:r>
+        <w:rPr>
+          <w:rFonts w:ascii="Arial" w:eastAsia="Times New Roman" w:hAnsi="Arial" w:cs="Arial"/>
+          <w:sz w:val="24"/>
+          <w:szCs w:val="24"/>
+          <w:lang w:eastAsia="es-ES"/>
+        </w:rPr>
+        <w:t xml:space="preserve">; está vinculado con la Fundación Universitaria Empresarial de la Cámara de Comercio de Bogotá </w:t>
+      </w:r>
+      <w:proofErr w:type="spellStart"/>
+      <w:r>
+        <w:rPr>
+          <w:rFonts w:ascii="Arial" w:eastAsia="Times New Roman" w:hAnsi="Arial" w:cs="Arial"/>
+          <w:sz w:val="24"/>
+          <w:szCs w:val="24"/>
+          <w:lang w:eastAsia="es-ES"/>
+        </w:rPr>
+        <w:t>Uniempresarial</w:t>
+      </w:r>
+      <w:proofErr w:type="spellEnd"/>
+      <w:r>
+        <w:rPr>
+          <w:rFonts w:ascii="Arial" w:eastAsia="Times New Roman" w:hAnsi="Arial" w:cs="Arial"/>
+          <w:sz w:val="24"/>
+          <w:szCs w:val="24"/>
+          <w:lang w:eastAsia="es-ES"/>
+        </w:rPr>
+        <w:t xml:space="preserve"> con NIT 830.084.876-6; desempeñando el cargo de </w:t>
+      </w:r>
+      <w:r>
+        <w:rPr>
+          <w:sz w:val="24"/>
+        </w:rPr>
+        <w:t>TÉCNICO</w:t>
+      </w:r>
+      <w:r>
+        <w:rPr>
+          <w:rFonts w:ascii="Arial" w:eastAsia="Times New Roman" w:hAnsi="Arial" w:cs="Arial"/>
+          <w:b/>
+          <w:sz w:val="24"/>
+          <w:szCs w:val="24"/>
+          <w:lang w:eastAsia="es-ES"/>
+        </w:rPr>
+        <w:t xml:space="preserve">, </w:t>
+      </w:r>
+      <w:r>
+        <w:rPr>
+          <w:sz w:val="24"/>
+        </w:rPr>
+        <w:t>devengando un salario de ($123,456,789.00),</w:t>
+      </w:r>
+      <w:r>
+        <w:rPr>
+          <w:rFonts w:ascii="Arial" w:eastAsia="Times New Roman" w:hAnsi="Arial" w:cs="Arial"/>
+          <w:b/>
+          <w:sz w:val="24"/>
+          <w:szCs w:val="24"/>
+          <w:lang w:eastAsia="es-ES"/>
+        </w:rPr>
+        <w:t xml:space="preserve"> </w:t>
       </w:r>
       <w:bookmarkStart w:id="1" w:name="_GoBack"/>
       <w:bookmarkEnd w:id="1"/>
       <w:r>
         <w:rPr>
-          <w:rFonts w:ascii="Arial" w:eastAsia="Times New Roman" w:hAnsi="Arial" w:cs="Arial"/>
-          <w:sz w:val="24"/>
-          <w:szCs w:val="24"/>
-          <w:lang w:eastAsia="es-ES"/>
-        </w:rPr>
-        <w:t xml:space="preserve"> Señor</w:t>
-      </w:r>
-      <w:r>
-        <w:rPr>
-          <w:rFonts w:ascii="Arial" w:eastAsia="Times New Roman" w:hAnsi="Arial" w:cs="Arial"/>
-          <w:sz w:val="24"/>
-          <w:szCs w:val="24"/>
-          <w:lang w:eastAsia="es-ES"/>
-        </w:rPr>
-        <w:t>/a</w:t>
-      </w:r>
+          <w:sz w:val="24"/>
+        </w:rPr>
+        <w:t>con un contrato a Obra o labor  desde el 25 de febrero de 2024</w:t>
+      </w:r>
+      <w:r>
+        <w:rPr>
+          <w:rFonts w:ascii="Arial" w:eastAsia="Times New Roman" w:hAnsi="Arial" w:cs="Arial"/>
+          <w:sz w:val="24"/>
+          <w:szCs w:val="24"/>
+          <w:lang w:eastAsia="es-ES"/>
+        </w:rPr>
+        <w:t>.</w:t>
+      </w:r>
+    </w:p>
+    <w:bookmarkEnd w:id="0"/>
+    <w:p>
+      <w:pPr>
+        <w:spacing w:line="360" w:lineRule="auto"/>
+        <w:jc w:val="both"/>
+        <w:rPr>
+          <w:rFonts w:ascii="Arial" w:eastAsia="Times New Roman" w:hAnsi="Arial" w:cs="Arial"/>
+          <w:sz w:val="24"/>
+          <w:szCs w:val="24"/>
+          <w:lang w:eastAsia="es-ES"/>
+        </w:rPr>
+      </w:pPr>
+    </w:p>
+    <w:p>
+      <w:pPr>
+        <w:rPr>
+          <w:rFonts w:ascii="Arial" w:eastAsia="Times New Roman" w:hAnsi="Arial" w:cs="Arial"/>
+          <w:sz w:val="24"/>
+          <w:szCs w:val="24"/>
+          <w:lang w:eastAsia="es-ES"/>
+        </w:rPr>
+      </w:pPr>
       <w:r>
         <w:rPr>
           <w:rFonts w:ascii="Arial" w:eastAsia="Times New Roman" w:hAnsi="Arial" w:cs="Arial"/>
@@ -223,152 +401,21 @@
       </w:r>
       <w:r>
         <w:rPr>
-          <w:sz w:val="24"/>
-        </w:rPr>
-        <w:t>KELLYN JOHANNA DELGADO JAIMES</w:t>
-      </w:r>
-      <w:r>
-        <w:rPr>
-          <w:rFonts w:ascii="Arial" w:eastAsia="Times New Roman" w:hAnsi="Arial" w:cs="Arial"/>
-          <w:b/>
-          <w:noProof/>
-          <w:sz w:val="24"/>
-          <w:szCs w:val="24"/>
-          <w:lang w:eastAsia="es-ES"/>
-        </w:rPr>
-        <w:t xml:space="preserve">, </w:t>
-      </w:r>
-      <w:r>
-        <w:rPr>
-          <w:rFonts w:ascii="Arial" w:eastAsia="Times New Roman" w:hAnsi="Arial" w:cs="Arial"/>
-          <w:sz w:val="24"/>
-          <w:szCs w:val="24"/>
-          <w:lang w:eastAsia="es-ES"/>
-        </w:rPr>
-        <w:t>identificado</w:t>
-      </w:r>
-      <w:r>
-        <w:rPr>
-          <w:rFonts w:ascii="Arial" w:eastAsia="Times New Roman" w:hAnsi="Arial" w:cs="Arial"/>
-          <w:sz w:val="24"/>
-          <w:szCs w:val="24"/>
-          <w:lang w:eastAsia="es-ES"/>
-        </w:rPr>
-        <w:t>/a</w:t>
-      </w:r>
-      <w:r>
-        <w:rPr>
-          <w:rFonts w:ascii="Arial" w:eastAsia="Times New Roman" w:hAnsi="Arial" w:cs="Arial"/>
-          <w:sz w:val="24"/>
-          <w:szCs w:val="24"/>
-          <w:lang w:eastAsia="es-ES"/>
-        </w:rPr>
-        <w:t xml:space="preserve"> con </w:t>
-      </w:r>
-      <w:r>
-        <w:rPr>
-          <w:sz w:val="24"/>
-        </w:rPr>
-        <w:t>Cédula de Ciudadanía</w:t>
-      </w:r>
-      <w:r>
-        <w:rPr>
-          <w:rFonts w:ascii="Arial" w:eastAsia="Times New Roman" w:hAnsi="Arial" w:cs="Arial"/>
-          <w:sz w:val="24"/>
-          <w:szCs w:val="24"/>
-          <w:lang w:eastAsia="es-ES"/>
-        </w:rPr>
-        <w:t xml:space="preserve"> No.</w:t>
-      </w:r>
-      <w:r>
-        <w:rPr>
-          <w:rFonts w:ascii="Arial" w:eastAsia="Times New Roman" w:hAnsi="Arial" w:cs="Arial"/>
-          <w:b/>
-          <w:sz w:val="24"/>
-          <w:szCs w:val="24"/>
-          <w:lang w:eastAsia="es-ES"/>
-        </w:rPr>
-        <w:t xml:space="preserve"> </w:t>
-      </w:r>
-      <w:r>
-        <w:rPr>
-          <w:sz w:val="24"/>
-        </w:rPr>
-        <w:t>1127586868</w:t>
-      </w:r>
-      <w:r>
-        <w:rPr>
-          <w:rFonts w:ascii="Arial" w:eastAsia="Times New Roman" w:hAnsi="Arial" w:cs="Arial"/>
-          <w:sz w:val="24"/>
-          <w:szCs w:val="24"/>
-          <w:lang w:eastAsia="es-ES"/>
-        </w:rPr>
-        <w:t xml:space="preserve">; está vinculado con la Fundación Universitaria Empresarial de la Cámara de Comercio de Bogotá Uniempresarial con NIT 830.084.876-6; desempeñando el cargo de </w:t>
-      </w:r>
-      <w:r>
-        <w:rPr>
-          <w:sz w:val="24"/>
-        </w:rPr>
-        <w:t>ASISTENTE</w:t>
-      </w:r>
-      <w:r>
-        <w:rPr>
-          <w:rFonts w:ascii="Arial" w:eastAsia="Times New Roman" w:hAnsi="Arial" w:cs="Arial"/>
-          <w:b/>
-          <w:sz w:val="24"/>
-          <w:szCs w:val="24"/>
-          <w:lang w:eastAsia="es-ES"/>
-        </w:rPr>
-        <w:t xml:space="preserve">, </w:t>
-      </w:r>
-      <w:r>
-        <w:rPr>
-          <w:rFonts w:ascii="Arial" w:eastAsia="Times New Roman" w:hAnsi="Arial" w:cs="Arial"/>
-          <w:sz w:val="24"/>
-          <w:szCs w:val="24"/>
-          <w:lang w:eastAsia="es-ES"/>
-        </w:rPr>
-        <w:t xml:space="preserve">devengando un salario de </w:t>
-      </w:r>
-      <w:r>
-        <w:rPr>
-          <w:sz w:val="24"/>
-        </w:rPr>
-        <w:t>devengando un salario de $ 123213.</w:t>
-      </w:r>
-      <w:r>
-        <w:rPr>
-          <w:rFonts w:ascii="Arial" w:eastAsia="Times New Roman" w:hAnsi="Arial" w:cs="Arial"/>
-          <w:b/>
-          <w:sz w:val="24"/>
-          <w:szCs w:val="24"/>
-          <w:lang w:eastAsia="es-ES"/>
-        </w:rPr>
-        <w:t xml:space="preserve"> </w:t>
-      </w:r>
-      <w:r>
-        <w:rPr>
-          <w:rFonts w:ascii="Arial" w:eastAsia="Times New Roman" w:hAnsi="Arial" w:cs="Arial"/>
-          <w:sz w:val="24"/>
-          <w:szCs w:val="24"/>
-          <w:lang w:eastAsia="es-ES"/>
-        </w:rPr>
-        <w:t xml:space="preserve">mediante un contrato </w:t>
-      </w:r>
-      <w:r>
-        <w:rPr>
-          <w:rFonts w:ascii="Arial" w:eastAsia="Times New Roman" w:hAnsi="Arial" w:cs="Arial"/>
-          <w:sz w:val="24"/>
-          <w:szCs w:val="24"/>
-          <w:lang w:eastAsia="es-ES"/>
-        </w:rPr>
-        <w:t xml:space="preserve">de </w:t>
-      </w:r>
-      <w:r>
-        <w:rPr>
-          <w:sz w:val="24"/>
-        </w:rPr>
-        <w:t>Mediante un contrato a Término Fijo. Actualmente vigente desde el 2024-02-15</w:t>
+          <w:rFonts w:ascii="Arial" w:eastAsia="Times New Roman" w:hAnsi="Arial" w:cs="Arial"/>
+          <w:sz w:val="24"/>
+          <w:szCs w:val="24"/>
+          <w:lang w:eastAsia="es-ES"/>
+        </w:rPr>
+        <w:t>El presente certificado se expide a solicitud del interesado a los</w:t>
+      </w:r>
+      <w:r>
+        <w:rPr>
+          <w:rFonts w:ascii="Arial" w:eastAsia="Times New Roman" w:hAnsi="Arial" w:cs="Arial"/>
+          <w:sz w:val="24"/>
+          <w:szCs w:val="24"/>
+          <w:lang w:eastAsia="es-ES"/>
+        </w:rPr>
+        <w:t xml:space="preserve">  (31) días del mes de (mayo) de 2024</w:t>
       </w:r>
       <w:r>
         <w:rPr>
@@ -380,89 +427,28 @@
         <w:t>.</w:t>
       </w:r>
     </w:p>
-    <w:bookmarkEnd w:id="0"/>
-    <w:p>
-      <w:pPr>
-        <w:spacing w:line="360" w:lineRule="auto"/>
-        <w:ind w:right="116"/>
-        <w:jc w:val="both"/>
-        <w:rPr>
-          <w:rFonts w:ascii="Arial" w:eastAsia="Times New Roman" w:hAnsi="Arial" w:cs="Arial"/>
-          <w:sz w:val="24"/>
-          <w:szCs w:val="24"/>
-          <w:lang w:eastAsia="es-ES"/>
-        </w:rPr>
-      </w:pPr>
-    </w:p>
-    <w:p>
-      <w:pPr>
-        <w:rPr>
-          <w:rFonts w:ascii="Arial" w:eastAsia="Times New Roman" w:hAnsi="Arial" w:cs="Arial"/>
-          <w:sz w:val="24"/>
-          <w:szCs w:val="24"/>
-          <w:lang w:eastAsia="es-ES"/>
-        </w:rPr>
-      </w:pPr>
-      <w:r>
-        <w:rPr>
-          <w:rFonts w:ascii="Arial" w:eastAsia="Times New Roman" w:hAnsi="Arial" w:cs="Arial"/>
-          <w:sz w:val="24"/>
-          <w:szCs w:val="24"/>
-          <w:lang w:eastAsia="es-ES"/>
-        </w:rPr>
-        <w:t xml:space="preserve"> </w:t>
-      </w:r>
-      <w:r>
-        <w:rPr>
-          <w:rFonts w:ascii="Arial" w:eastAsia="Times New Roman" w:hAnsi="Arial" w:cs="Arial"/>
-          <w:sz w:val="24"/>
-          <w:szCs w:val="24"/>
-          <w:lang w:eastAsia="es-ES"/>
-        </w:rPr>
-        <w:t>El presente certificado se expide a solicitud del interesado a los</w:t>
-      </w:r>
-      <w:r>
-        <w:rPr>
-          <w:rFonts w:ascii="Arial" w:eastAsia="Times New Roman" w:hAnsi="Arial" w:cs="Arial"/>
-          <w:sz w:val="24"/>
-          <w:szCs w:val="24"/>
-          <w:lang w:eastAsia="es-ES"/>
-        </w:rPr>
-        <w:t xml:space="preserve">  (19) días del mes de (abril) de 2024</w:t>
-      </w:r>
-      <w:r>
-        <w:rPr>
-          <w:rFonts w:ascii="Arial" w:eastAsia="Times New Roman" w:hAnsi="Arial" w:cs="Arial"/>
-          <w:sz w:val="24"/>
-          <w:szCs w:val="24"/>
-          <w:lang w:eastAsia="es-ES"/>
-        </w:rPr>
-        <w:t>.</w:t>
-      </w:r>
-    </w:p>
-    <w:p>
-      <w:pPr>
-        <w:rPr>
-          <w:rFonts w:ascii="Arial" w:eastAsia="Times New Roman" w:hAnsi="Arial" w:cs="Arial"/>
-          <w:sz w:val="24"/>
-          <w:szCs w:val="24"/>
-          <w:lang w:eastAsia="es-ES"/>
-        </w:rPr>
-      </w:pPr>
-    </w:p>
-    <w:p>
-      <w:pPr>
-        <w:rPr>
-          <w:rFonts w:ascii="Arial" w:eastAsia="Times New Roman" w:hAnsi="Arial" w:cs="Arial"/>
-          <w:sz w:val="24"/>
-          <w:szCs w:val="24"/>
-          <w:lang w:eastAsia="es-ES"/>
-        </w:rPr>
-      </w:pPr>
-    </w:p>
-    <w:p>
-      <w:pPr>
-        <w:ind w:left="142"/>
+    <w:p>
+      <w:pPr>
+        <w:rPr>
+          <w:rFonts w:ascii="Arial" w:eastAsia="Times New Roman" w:hAnsi="Arial" w:cs="Arial"/>
+          <w:sz w:val="24"/>
+          <w:szCs w:val="24"/>
+          <w:lang w:eastAsia="es-ES"/>
+        </w:rPr>
+      </w:pPr>
+    </w:p>
+    <w:p>
+      <w:pPr>
+        <w:rPr>
+          <w:rFonts w:ascii="Arial" w:eastAsia="Times New Roman" w:hAnsi="Arial" w:cs="Arial"/>
+          <w:sz w:val="24"/>
+          <w:szCs w:val="24"/>
+          <w:lang w:eastAsia="es-ES"/>
+        </w:rPr>
+      </w:pPr>
+    </w:p>
+    <w:p>
+      <w:pPr>
         <w:rPr>
           <w:rFonts w:ascii="Arial" w:eastAsia="Times New Roman" w:hAnsi="Arial" w:cs="Arial"/>
           <w:sz w:val="24"/>
@@ -522,40 +508,36 @@
     </w:p>
     <w:p>
       <w:pPr>
-        <w:ind w:left="100"/>
-        <w:rPr>
-          <w:rFonts w:ascii="Arial" w:eastAsia="Times New Roman" w:hAnsi="Arial" w:cs="Arial"/>
-          <w:b/>
-          <w:sz w:val="24"/>
-          <w:lang w:eastAsia="es-ES"/>
-        </w:rPr>
-      </w:pPr>
-    </w:p>
-    <w:p>
-      <w:pPr>
-        <w:ind w:left="100"/>
-        <w:rPr>
-          <w:rFonts w:ascii="Arial" w:eastAsia="Times New Roman" w:hAnsi="Arial" w:cs="Arial"/>
-          <w:b/>
-          <w:sz w:val="24"/>
-          <w:lang w:eastAsia="es-ES"/>
-        </w:rPr>
-      </w:pPr>
-    </w:p>
-    <w:p>
-      <w:pPr>
-        <w:ind w:left="100"/>
-        <w:rPr>
-          <w:rFonts w:ascii="Arial" w:eastAsia="Times New Roman" w:hAnsi="Arial" w:cs="Arial"/>
-          <w:b/>
-          <w:sz w:val="24"/>
-          <w:lang w:eastAsia="es-ES"/>
-        </w:rPr>
-      </w:pPr>
-    </w:p>
-    <w:p>
-      <w:pPr>
-        <w:ind w:left="100"/>
+        <w:rPr>
+          <w:rFonts w:ascii="Arial" w:eastAsia="Times New Roman" w:hAnsi="Arial" w:cs="Arial"/>
+          <w:b/>
+          <w:sz w:val="24"/>
+          <w:lang w:eastAsia="es-ES"/>
+        </w:rPr>
+      </w:pPr>
+    </w:p>
+    <w:p>
+      <w:pPr>
+        <w:rPr>
+          <w:rFonts w:ascii="Arial" w:eastAsia="Times New Roman" w:hAnsi="Arial" w:cs="Arial"/>
+          <w:b/>
+          <w:sz w:val="24"/>
+          <w:lang w:eastAsia="es-ES"/>
+        </w:rPr>
+      </w:pPr>
+    </w:p>
+    <w:p>
+      <w:pPr>
+        <w:rPr>
+          <w:rFonts w:ascii="Arial" w:eastAsia="Times New Roman" w:hAnsi="Arial" w:cs="Arial"/>
+          <w:b/>
+          <w:sz w:val="24"/>
+          <w:lang w:eastAsia="es-ES"/>
+        </w:rPr>
+      </w:pPr>
+    </w:p>
+    <w:p>
+      <w:pPr>
         <w:rPr>
           <w:rFonts w:ascii="Arial" w:eastAsia="Times New Roman" w:hAnsi="Arial" w:cs="Arial"/>
           <w:b/>
@@ -567,7 +549,6 @@
     <w:p>
       <w:pPr>
         <w:spacing w:before="5"/>
-        <w:ind w:left="100"/>
         <w:rPr>
           <w:rFonts w:ascii="Arial" w:eastAsia="Times New Roman" w:hAnsi="Arial" w:cs="Arial"/>
           <w:b/>
@@ -588,7 +569,6 @@
     <w:p>
       <w:pPr>
         <w:pStyle w:val="Textoindependiente"/>
-        <w:ind w:left="468"/>
         <w:rPr>
           <w:rFonts w:ascii="Times New Roman"/>
           <w:sz w:val="20"/>
@@ -649,21 +629,19 @@
           <w:tab w:val="left" w:pos="7184"/>
         </w:tabs>
         <w:spacing w:before="46"/>
-        <w:ind w:left="1699"/>
       </w:pPr>
     </w:p>
     <w:p>
       <w:pPr>
         <w:spacing w:before="38"/>
-        <w:ind w:left="1699"/>
       </w:pPr>
     </w:p>
     <w:sectPr>
-      <w:headerReference w:type="default" r:id="rId6"/>
-      <w:footerReference w:type="default" r:id="rId7"/>
+      <w:headerReference w:type="default" r:id="rId7"/>
+      <w:footerReference w:type="default" r:id="rId8"/>
       <w:type w:val="continuous"/>
       <w:pgSz w:w="12240" w:h="15840"/>
-      <w:pgMar w:top="120" w:right="0" w:bottom="0" w:left="0" w:header="170" w:footer="1134" w:gutter="0"/>
+      <w:pgMar w:top="1503" w:right="1582" w:bottom="278" w:left="1599" w:header="170" w:footer="1134" w:gutter="0"/>
       <w:cols w:space="720"/>
       <w:docGrid w:linePitch="299"/>
     </w:sectPr>
@@ -702,7 +680,7 @@
         <w:lang w:val="es-CO" w:eastAsia="es-CO"/>
       </w:rPr>
       <w:drawing>
-        <wp:anchor distT="0" distB="0" distL="0" distR="0" simplePos="0" relativeHeight="251659264" behindDoc="0" locked="0" layoutInCell="1" allowOverlap="1" wp14:anchorId="3173F5D9" wp14:editId="3549C0A7">
+        <wp:anchor distT="0" distB="0" distL="0" distR="0" simplePos="0" relativeHeight="251659776" behindDoc="0" locked="0" layoutInCell="1" allowOverlap="1" wp14:anchorId="3173F5D9" wp14:editId="3549C0A7">
           <wp:simplePos x="0" y="0"/>
           <wp:positionH relativeFrom="page">
             <wp:posOffset>0</wp:posOffset>
@@ -1652,4 +1630,16 @@
   <a:objectDefaults/>
   <a:extraClrSchemeLst/>
 </a:theme>
+</file>
+
+<file path=customXml/item1.xml><?xml version="1.0" encoding="utf-8"?>
+<b:Sources xmlns:b="http://schemas.openxmlformats.org/officeDocument/2006/bibliography" xmlns="http://schemas.openxmlformats.org/officeDocument/2006/bibliography" SelectedStyle="\APASixthEditionOfficeOnline.xsl" StyleName="APA" Version="6"/>
+</file>
+
+<file path=customXml/itemProps1.xml><?xml version="1.0" encoding="utf-8"?>
+<ds:datastoreItem xmlns:ds="http://schemas.openxmlformats.org/officeDocument/2006/customXml" ds:itemID="{DD2AD101-F4D8-4FB0-ABC4-C1C1E914C671}">
+  <ds:schemaRefs>
+    <ds:schemaRef ds:uri="http://schemas.openxmlformats.org/officeDocument/2006/bibliography"/>
+  </ds:schemaRefs>
+</ds:datastoreItem>
 </file>
</xml_diff>

<commit_message>
Changes in validate code
</commit_message>
<xml_diff>
--- a/public/Certificado Laboral.docx
+++ b/public/Certificado Laboral.docx
@@ -218,7 +218,7 @@
         <w:rPr>
           <w:sz w:val="24"/>
         </w:rPr>
-        <w:t>Andrés José</w:t>
+        <w:t>KELLYN JOHANNA DELGADO JAIMES</w:t>
       </w:r>
       <w:r>
         <w:rPr>
@@ -262,7 +262,7 @@
         <w:rPr>
           <w:sz w:val="24"/>
         </w:rPr>
-        <w:t>Tarjeta de Extranjeria</w:t>
+        <w:t>Cédula de Ciudadanía</w:t>
       </w:r>
       <w:r>
         <w:rPr>
@@ -287,42 +287,22 @@
         <w:rPr>
           <w:sz w:val="24"/>
         </w:rPr>
-        <w:t>ddddd00000111</w:t>
-      </w:r>
-      <w:r>
-        <w:rPr>
-          <w:rFonts w:ascii="Arial" w:eastAsia="Times New Roman" w:hAnsi="Arial" w:cs="Arial"/>
-          <w:sz w:val="24"/>
-          <w:szCs w:val="24"/>
-          <w:lang w:eastAsia="es-ES"/>
-        </w:rPr>
-        <w:t xml:space="preserve">; está vinculado con la Fundación Universitaria Empresarial de la Cámara de Comercio de Bogotá </w:t>
-      </w:r>
-      <w:proofErr w:type="spellStart"/>
-      <w:r>
-        <w:rPr>
-          <w:rFonts w:ascii="Arial" w:eastAsia="Times New Roman" w:hAnsi="Arial" w:cs="Arial"/>
-          <w:sz w:val="24"/>
-          <w:szCs w:val="24"/>
-          <w:lang w:eastAsia="es-ES"/>
-        </w:rPr>
-        <w:t>Uniempresarial</w:t>
-      </w:r>
-      <w:proofErr w:type="spellEnd"/>
-      <w:r>
-        <w:rPr>
-          <w:rFonts w:ascii="Arial" w:eastAsia="Times New Roman" w:hAnsi="Arial" w:cs="Arial"/>
-          <w:sz w:val="24"/>
-          <w:szCs w:val="24"/>
-          <w:lang w:eastAsia="es-ES"/>
-        </w:rPr>
-        <w:t xml:space="preserve"> con NIT 830.084.876-6; desempeñando el cargo de </w:t>
-      </w:r>
-      <w:r>
-        <w:rPr>
-          <w:sz w:val="24"/>
-        </w:rPr>
-        <w:t>TEST</w:t>
+        <w:t>ff4444444</w:t>
+      </w:r>
+      <w:r>
+        <w:rPr>
+          <w:rFonts w:ascii="Arial" w:eastAsia="Times New Roman" w:hAnsi="Arial" w:cs="Arial"/>
+          <w:sz w:val="24"/>
+          <w:szCs w:val="24"/>
+          <w:lang w:eastAsia="es-ES"/>
+        </w:rPr>
+        <w:t xml:space="preserve">; está vinculado con la Fundación Universitaria Empresarial de la Cámara de Comercio de Bogotá Uniempresarial con NIT 830.084.876-6; desempeñando el cargo de </w:t>
+      </w:r>
+      <w:r>
+        <w:rPr>
+          <w:sz w:val="24"/>
+        </w:rPr>
+        <w:t>ASISTENTE</w:t>
       </w:r>
       <w:r>
         <w:rPr>
@@ -338,7 +318,7 @@
         <w:rPr>
           <w:sz w:val="24"/>
         </w:rPr>
-        <w:t>devengando un salario de ($0.00),</w:t>
+        <w:t>devengando un salario de ($123,213.00),</w:t>
       </w:r>
       <w:r>
         <w:rPr>
@@ -350,13 +330,11 @@
         </w:rPr>
         <w:t xml:space="preserve"> </w:t>
       </w:r>
-      <w:bookmarkStart w:id="1" w:name="_GoBack"/>
-      <w:bookmarkEnd w:id="1"/>
-      <w:r>
-        <w:rPr>
-          <w:sz w:val="24"/>
-        </w:rPr>
-        <w:t>con un contrato a Aprendizaje  desde el 01 de enero de 0001 hasta el 01 de  de 0001</w:t>
+      <w:r>
+        <w:rPr>
+          <w:sz w:val="24"/>
+        </w:rPr>
+        <w:t>con un contrato a Término Fijo  desde el 15 de febrero de 2024 hasta el 12 de Junio de 2024</w:t>
       </w:r>
       <w:r>
         <w:rPr>
@@ -415,7 +393,7 @@
           <w:szCs w:val="24"/>
           <w:lang w:eastAsia="es-ES"/>
         </w:rPr>
-        <w:t xml:space="preserve">  (13) días del mes de (junio) de 2024</w:t>
+        <w:t xml:space="preserve">  (26) días del mes de (junio) de 2024</w:t>
       </w:r>
       <w:r>
         <w:rPr>
@@ -470,71 +448,77 @@
       <w:pPr>
         <w:rPr>
           <w:rFonts w:ascii="Arial" w:eastAsia="Times New Roman" w:hAnsi="Arial" w:cs="Arial"/>
-          <w:sz w:val="26"/>
-          <w:szCs w:val="24"/>
-          <w:lang w:eastAsia="es-ES"/>
-        </w:rPr>
-      </w:pPr>
-    </w:p>
-    <w:p>
-      <w:pPr>
-        <w:rPr>
-          <w:rFonts w:ascii="Arial" w:eastAsia="Times New Roman" w:hAnsi="Arial" w:cs="Arial"/>
-          <w:sz w:val="26"/>
-          <w:szCs w:val="24"/>
-          <w:lang w:eastAsia="es-ES"/>
-        </w:rPr>
-      </w:pPr>
-    </w:p>
-    <w:p>
-      <w:pPr>
-        <w:rPr>
-          <w:rFonts w:ascii="Arial" w:eastAsia="Times New Roman" w:hAnsi="Arial" w:cs="Arial"/>
-          <w:sz w:val="26"/>
-          <w:szCs w:val="24"/>
-          <w:lang w:eastAsia="es-ES"/>
-        </w:rPr>
-      </w:pPr>
-    </w:p>
-    <w:p>
-      <w:pPr>
-        <w:rPr>
-          <w:rFonts w:ascii="Arial" w:eastAsia="Times New Roman" w:hAnsi="Arial" w:cs="Arial"/>
-          <w:sz w:val="26"/>
-          <w:szCs w:val="24"/>
-          <w:lang w:eastAsia="es-ES"/>
-        </w:rPr>
-      </w:pPr>
-    </w:p>
-    <w:p>
-      <w:pPr>
-        <w:rPr>
-          <w:rFonts w:ascii="Arial" w:eastAsia="Times New Roman" w:hAnsi="Arial" w:cs="Arial"/>
-          <w:b/>
-          <w:sz w:val="24"/>
-          <w:lang w:eastAsia="es-ES"/>
-        </w:rPr>
-      </w:pPr>
-    </w:p>
-    <w:p>
-      <w:pPr>
-        <w:rPr>
-          <w:rFonts w:ascii="Arial" w:eastAsia="Times New Roman" w:hAnsi="Arial" w:cs="Arial"/>
-          <w:b/>
-          <w:sz w:val="24"/>
-          <w:lang w:eastAsia="es-ES"/>
-        </w:rPr>
-      </w:pPr>
-    </w:p>
-    <w:p>
-      <w:pPr>
-        <w:rPr>
-          <w:rFonts w:ascii="Arial" w:eastAsia="Times New Roman" w:hAnsi="Arial" w:cs="Arial"/>
-          <w:b/>
-          <w:sz w:val="24"/>
-          <w:lang w:eastAsia="es-ES"/>
-        </w:rPr>
-      </w:pPr>
+          <w:b/>
+          <w:sz w:val="24"/>
+          <w:lang w:eastAsia="es-ES"/>
+        </w:rPr>
+      </w:pPr>
+    </w:p>
+    <w:p>
+      <w:pPr>
+        <w:rPr>
+          <w:rFonts w:ascii="Arial" w:eastAsia="Times New Roman" w:hAnsi="Arial" w:cs="Arial"/>
+          <w:b/>
+          <w:sz w:val="24"/>
+          <w:lang w:eastAsia="es-ES"/>
+        </w:rPr>
+      </w:pPr>
+      <w:r>
+        <w:rPr>
+          <w:rFonts w:ascii="Times New Roman"/>
+          <w:noProof/>
+          <w:sz w:val="18"/>
+          <w:lang w:val="es-CO" w:eastAsia="es-CO"/>
+        </w:rPr>
+        <w:drawing>
+          <wp:inline distT="0" distB="0" distL="0" distR="0" wp14:anchorId="6D5BF497" wp14:editId="37A9BCD2">
+            <wp:extent cx="1973491" cy="1590675"/>
+            <wp:effectExtent l="0" t="0" r="8255" b="0"/>
+            <wp:docPr id="3" name="Imagen 3" descr="C:\Users\uestudiantes\AppData\Local\Microsoft\Windows\INetCache\Content.Word\firma.png"/>
+            <wp:cNvGraphicFramePr>
+              <a:graphicFrameLocks xmlns:a="http://schemas.openxmlformats.org/drawingml/2006/main" noChangeAspect="1"/>
+            </wp:cNvGraphicFramePr>
+            <a:graphic xmlns:a="http://schemas.openxmlformats.org/drawingml/2006/main">
+              <a:graphicData uri="http://schemas.openxmlformats.org/drawingml/2006/picture">
+                <pic:pic xmlns:pic="http://schemas.openxmlformats.org/drawingml/2006/picture">
+                  <pic:nvPicPr>
+                    <pic:cNvPr id="0" name="Picture 4" descr="C:\Users\uestudiantes\AppData\Local\Microsoft\Windows\INetCache\Content.Word\firma.png"/>
+                    <pic:cNvPicPr>
+                      <a:picLocks noChangeAspect="1" noChangeArrowheads="1"/>
+                    </pic:cNvPicPr>
+                  </pic:nvPicPr>
+                  <pic:blipFill>
+                    <a:blip r:embed="rId7" cstate="print">
+                      <a:extLst>
+                        <a:ext uri="{28A0092B-C50C-407E-A947-70E740481C1C}">
+                          <a14:useLocalDpi xmlns:a14="http://schemas.microsoft.com/office/drawing/2010/main" val="0"/>
+                        </a:ext>
+                      </a:extLst>
+                    </a:blip>
+                    <a:srcRect/>
+                    <a:stretch>
+                      <a:fillRect/>
+                    </a:stretch>
+                  </pic:blipFill>
+                  <pic:spPr bwMode="auto">
+                    <a:xfrm>
+                      <a:off x="0" y="0"/>
+                      <a:ext cx="2071210" cy="1669439"/>
+                    </a:xfrm>
+                    <a:prstGeom prst="rect">
+                      <a:avLst/>
+                    </a:prstGeom>
+                    <a:noFill/>
+                    <a:ln>
+                      <a:noFill/>
+                    </a:ln>
+                  </pic:spPr>
+                </pic:pic>
+              </a:graphicData>
+            </a:graphic>
+          </wp:inline>
+        </w:drawing>
+      </w:r>
     </w:p>
     <w:p>
       <w:pPr>
@@ -605,40 +589,36 @@
     </w:p>
     <w:p>
       <w:pPr>
-        <w:pStyle w:val="Textoindependiente"/>
-        <w:rPr>
-          <w:rFonts w:ascii="Times New Roman"/>
-          <w:sz w:val="20"/>
-        </w:rPr>
-      </w:pPr>
-    </w:p>
-    <w:p>
-      <w:pPr>
-        <w:pStyle w:val="Textoindependiente"/>
-        <w:spacing w:before="7"/>
-        <w:rPr>
-          <w:rFonts w:ascii="Times New Roman"/>
-          <w:sz w:val="18"/>
-        </w:rPr>
-      </w:pPr>
-    </w:p>
-    <w:p>
-      <w:pPr>
-        <w:pStyle w:val="Textoindependiente"/>
-        <w:tabs>
-          <w:tab w:val="left" w:pos="7184"/>
-        </w:tabs>
-        <w:spacing w:before="46"/>
-      </w:pPr>
-    </w:p>
-    <w:p>
-      <w:pPr>
         <w:spacing w:before="38"/>
       </w:pPr>
+      <w:bookmarkStart w:id="1" w:name="_GoBack"/>
+      <w:bookmarkEnd w:id="1"/>
+    </w:p>
+    <w:p>
+      <w:pPr>
+        <w:spacing w:before="38"/>
+        <w:rPr>
+          <w:b/>
+        </w:rPr>
+      </w:pPr>
+      <w:r>
+        <w:rPr>
+          <w:b/>
+        </w:rPr>
+        <w:t>Código de verificación:</w:t>
+      </w:r>
+    </w:p>
+    <w:p>
+      <w:pPr>
+        <w:spacing w:before="38"/>
+      </w:pPr>
+      <w:r>
+        <w:t>MjQyLDI0LjA2LjI2LDE2</w:t>
+      </w:r>
     </w:p>
     <w:sectPr>
-      <w:headerReference w:type="default" r:id="rId7"/>
-      <w:footerReference w:type="default" r:id="rId8"/>
+      <w:headerReference w:type="default" r:id="rId8"/>
+      <w:footerReference w:type="default" r:id="rId9"/>
       <w:type w:val="continuous"/>
       <w:pgSz w:w="12240" w:h="15840"/>
       <w:pgMar w:top="1503" w:right="1582" w:bottom="278" w:left="1599" w:header="170" w:footer="1134" w:gutter="0"/>
@@ -1637,7 +1617,7 @@
 </file>
 
 <file path=customXml/itemProps1.xml><?xml version="1.0" encoding="utf-8"?>
-<ds:datastoreItem xmlns:ds="http://schemas.openxmlformats.org/officeDocument/2006/customXml" ds:itemID="{DD2AD101-F4D8-4FB0-ABC4-C1C1E914C671}">
+<ds:datastoreItem xmlns:ds="http://schemas.openxmlformats.org/officeDocument/2006/customXml" ds:itemID="{DAA7C46E-D41B-4227-B345-3E714DF2DD18}">
   <ds:schemaRefs>
     <ds:schemaRef ds:uri="http://schemas.openxmlformats.org/officeDocument/2006/bibliography"/>
   </ds:schemaRefs>

</xml_diff>